<commit_message>
Header and ready in tabs.js changed
</commit_message>
<xml_diff>
--- a/Readme.docx
+++ b/Readme.docx
@@ -340,7 +340,7 @@
           <w:sz w:val="24"/>
           <w:szCs w:val="24"/>
         </w:rPr>
-        <w:t>G</w:t>
+        <w:t>goggle that</w:t>
       </w:r>
       <w:r>
         <w:rPr>
@@ -348,7 +348,7 @@
           <w:sz w:val="24"/>
           <w:szCs w:val="24"/>
         </w:rPr>
-        <w:t>oggle that</w:t>
+        <w:t xml:space="preserve"> if immediate is set </w:t>
       </w:r>
       <w:r>
         <w:rPr>
@@ -356,7 +356,7 @@
           <w:sz w:val="24"/>
           <w:szCs w:val="24"/>
         </w:rPr>
-        <w:t xml:space="preserve"> if immediate is set </w:t>
+        <w:t xml:space="preserve">to </w:t>
       </w:r>
       <w:r>
         <w:rPr>
@@ -364,7 +364,7 @@
           <w:sz w:val="24"/>
           <w:szCs w:val="24"/>
         </w:rPr>
-        <w:t xml:space="preserve">to </w:t>
+        <w:t>true</w:t>
       </w:r>
       <w:r>
         <w:rPr>
@@ -372,7 +372,7 @@
           <w:sz w:val="24"/>
           <w:szCs w:val="24"/>
         </w:rPr>
-        <w:t>true</w:t>
+        <w:t xml:space="preserve"> (see CodeDocumentation.docx)</w:t>
       </w:r>
       <w:r>
         <w:rPr>
@@ -380,7 +380,7 @@
           <w:sz w:val="24"/>
           <w:szCs w:val="24"/>
         </w:rPr>
-        <w:t xml:space="preserve"> (see CodeDocumentation.docx)</w:t>
+        <w:t>, pop up will not come. I failed to check because filezilla cannot connect to the ftp. Server</w:t>
       </w:r>
       <w:r>
         <w:rPr>
@@ -388,23 +388,7 @@
           <w:sz w:val="24"/>
           <w:szCs w:val="24"/>
         </w:rPr>
-        <w:t>, pop up will not come. I failed to check because filezilla cannot connect to the ftp. Server</w:t>
-      </w:r>
-      <w:r>
-        <w:rPr>
-          <w:color w:val="FF0000"/>
-          <w:sz w:val="24"/>
-          <w:szCs w:val="24"/>
-        </w:rPr>
-        <w:t xml:space="preserve"> may be down </w:t>
-      </w:r>
-      <w:r>
-        <w:rPr>
-          <w:color w:val="FF0000"/>
-          <w:sz w:val="24"/>
-          <w:szCs w:val="24"/>
-        </w:rPr>
-        <w:t>but</w:t>
+        <w:t xml:space="preserve"> may be down from but</w:t>
       </w:r>
       <w:r>
         <w:rPr>
@@ -1653,6 +1637,538 @@
           <w:szCs w:val="28"/>
         </w:rPr>
         <w:t>="https://apis.google.com/js/client.js"&gt;&lt;/script&gt;</w:t>
+      </w:r>
+    </w:p>
+    <w:p>
+      <w:pPr>
+        <w:jc w:val="both"/>
+        <w:rPr>
+          <w:sz w:val="18"/>
+          <w:szCs w:val="18"/>
+        </w:rPr>
+      </w:pPr>
+      <w:r>
+        <w:rPr>
+          <w:sz w:val="18"/>
+          <w:szCs w:val="18"/>
+        </w:rPr>
+        <w:t>&lt;script type="text/</w:t>
+      </w:r>
+      <w:proofErr w:type="spellStart"/>
+      <w:r>
+        <w:rPr>
+          <w:sz w:val="18"/>
+          <w:szCs w:val="18"/>
+        </w:rPr>
+        <w:t>javascript</w:t>
+      </w:r>
+      <w:proofErr w:type="spellEnd"/>
+      <w:r>
+        <w:rPr>
+          <w:sz w:val="18"/>
+          <w:szCs w:val="18"/>
+        </w:rPr>
+        <w:t>"&gt;</w:t>
+      </w:r>
+    </w:p>
+    <w:p>
+      <w:pPr>
+        <w:jc w:val="both"/>
+        <w:rPr>
+          <w:sz w:val="18"/>
+          <w:szCs w:val="18"/>
+        </w:rPr>
+      </w:pPr>
+      <w:r>
+        <w:rPr>
+          <w:sz w:val="18"/>
+          <w:szCs w:val="18"/>
+        </w:rPr>
+        <w:t xml:space="preserve">  </w:t>
+      </w:r>
+      <w:proofErr w:type="spellStart"/>
+      <w:proofErr w:type="gramStart"/>
+      <w:r>
+        <w:rPr>
+          <w:sz w:val="18"/>
+          <w:szCs w:val="18"/>
+        </w:rPr>
+        <w:t>var</w:t>
+      </w:r>
+      <w:proofErr w:type="spellEnd"/>
+      <w:proofErr w:type="gramEnd"/>
+      <w:r>
+        <w:rPr>
+          <w:sz w:val="18"/>
+          <w:szCs w:val="18"/>
+        </w:rPr>
+        <w:t xml:space="preserve"> _</w:t>
+      </w:r>
+      <w:proofErr w:type="spellStart"/>
+      <w:r>
+        <w:rPr>
+          <w:sz w:val="18"/>
+          <w:szCs w:val="18"/>
+        </w:rPr>
+        <w:t>gaq</w:t>
+      </w:r>
+      <w:proofErr w:type="spellEnd"/>
+      <w:r>
+        <w:rPr>
+          <w:sz w:val="18"/>
+          <w:szCs w:val="18"/>
+        </w:rPr>
+        <w:t xml:space="preserve"> = _</w:t>
+      </w:r>
+      <w:proofErr w:type="spellStart"/>
+      <w:r>
+        <w:rPr>
+          <w:sz w:val="18"/>
+          <w:szCs w:val="18"/>
+        </w:rPr>
+        <w:t>gaq</w:t>
+      </w:r>
+      <w:proofErr w:type="spellEnd"/>
+      <w:r>
+        <w:rPr>
+          <w:sz w:val="18"/>
+          <w:szCs w:val="18"/>
+        </w:rPr>
+        <w:t xml:space="preserve"> || [];</w:t>
+      </w:r>
+    </w:p>
+    <w:p>
+      <w:pPr>
+        <w:jc w:val="both"/>
+        <w:rPr>
+          <w:sz w:val="18"/>
+          <w:szCs w:val="18"/>
+        </w:rPr>
+      </w:pPr>
+      <w:r>
+        <w:rPr>
+          <w:sz w:val="18"/>
+          <w:szCs w:val="18"/>
+        </w:rPr>
+        <w:t xml:space="preserve">  _</w:t>
+      </w:r>
+      <w:proofErr w:type="spellStart"/>
+      <w:proofErr w:type="gramStart"/>
+      <w:r>
+        <w:rPr>
+          <w:sz w:val="18"/>
+          <w:szCs w:val="18"/>
+        </w:rPr>
+        <w:t>gaq.push</w:t>
+      </w:r>
+      <w:proofErr w:type="spellEnd"/>
+      <w:r>
+        <w:rPr>
+          <w:sz w:val="18"/>
+          <w:szCs w:val="18"/>
+        </w:rPr>
+        <w:t>(</w:t>
+      </w:r>
+      <w:proofErr w:type="gramEnd"/>
+      <w:r>
+        <w:rPr>
+          <w:sz w:val="18"/>
+          <w:szCs w:val="18"/>
+        </w:rPr>
+        <w:t>['_</w:t>
+      </w:r>
+      <w:proofErr w:type="spellStart"/>
+      <w:r>
+        <w:rPr>
+          <w:sz w:val="18"/>
+          <w:szCs w:val="18"/>
+        </w:rPr>
+        <w:t>setAccount</w:t>
+      </w:r>
+      <w:proofErr w:type="spellEnd"/>
+      <w:r>
+        <w:rPr>
+          <w:sz w:val="18"/>
+          <w:szCs w:val="18"/>
+        </w:rPr>
+        <w:t>', 'UA-39768188-1']);</w:t>
+      </w:r>
+    </w:p>
+    <w:p>
+      <w:pPr>
+        <w:jc w:val="both"/>
+        <w:rPr>
+          <w:sz w:val="18"/>
+          <w:szCs w:val="18"/>
+        </w:rPr>
+      </w:pPr>
+      <w:r>
+        <w:rPr>
+          <w:sz w:val="18"/>
+          <w:szCs w:val="18"/>
+        </w:rPr>
+        <w:t xml:space="preserve">  _</w:t>
+      </w:r>
+      <w:proofErr w:type="spellStart"/>
+      <w:proofErr w:type="gramStart"/>
+      <w:r>
+        <w:rPr>
+          <w:sz w:val="18"/>
+          <w:szCs w:val="18"/>
+        </w:rPr>
+        <w:t>gaq.push</w:t>
+      </w:r>
+      <w:proofErr w:type="spellEnd"/>
+      <w:r>
+        <w:rPr>
+          <w:sz w:val="18"/>
+          <w:szCs w:val="18"/>
+        </w:rPr>
+        <w:t>(</w:t>
+      </w:r>
+      <w:proofErr w:type="gramEnd"/>
+      <w:r>
+        <w:rPr>
+          <w:sz w:val="18"/>
+          <w:szCs w:val="18"/>
+        </w:rPr>
+        <w:t>['_</w:t>
+      </w:r>
+      <w:proofErr w:type="spellStart"/>
+      <w:r>
+        <w:rPr>
+          <w:sz w:val="18"/>
+          <w:szCs w:val="18"/>
+        </w:rPr>
+        <w:t>trackPageview</w:t>
+      </w:r>
+      <w:proofErr w:type="spellEnd"/>
+      <w:r>
+        <w:rPr>
+          <w:sz w:val="18"/>
+          <w:szCs w:val="18"/>
+        </w:rPr>
+        <w:t>']);</w:t>
+      </w:r>
+    </w:p>
+    <w:p>
+      <w:pPr>
+        <w:jc w:val="both"/>
+        <w:rPr>
+          <w:sz w:val="18"/>
+          <w:szCs w:val="18"/>
+        </w:rPr>
+      </w:pPr>
+      <w:r>
+        <w:rPr>
+          <w:sz w:val="18"/>
+          <w:szCs w:val="18"/>
+        </w:rPr>
+        <w:t xml:space="preserve">  (</w:t>
+      </w:r>
+      <w:proofErr w:type="gramStart"/>
+      <w:r>
+        <w:rPr>
+          <w:sz w:val="18"/>
+          <w:szCs w:val="18"/>
+        </w:rPr>
+        <w:t>function(</w:t>
+      </w:r>
+      <w:proofErr w:type="gramEnd"/>
+      <w:r>
+        <w:rPr>
+          <w:sz w:val="18"/>
+          <w:szCs w:val="18"/>
+        </w:rPr>
+        <w:t>) {</w:t>
+      </w:r>
+    </w:p>
+    <w:p>
+      <w:pPr>
+        <w:jc w:val="both"/>
+        <w:rPr>
+          <w:sz w:val="18"/>
+          <w:szCs w:val="18"/>
+        </w:rPr>
+      </w:pPr>
+      <w:r>
+        <w:rPr>
+          <w:sz w:val="18"/>
+          <w:szCs w:val="18"/>
+        </w:rPr>
+        <w:t xml:space="preserve">    </w:t>
+      </w:r>
+      <w:proofErr w:type="spellStart"/>
+      <w:proofErr w:type="gramStart"/>
+      <w:r>
+        <w:rPr>
+          <w:sz w:val="18"/>
+          <w:szCs w:val="18"/>
+        </w:rPr>
+        <w:t>var</w:t>
+      </w:r>
+      <w:proofErr w:type="spellEnd"/>
+      <w:proofErr w:type="gramEnd"/>
+      <w:r>
+        <w:rPr>
+          <w:sz w:val="18"/>
+          <w:szCs w:val="18"/>
+        </w:rPr>
+        <w:t xml:space="preserve"> </w:t>
+      </w:r>
+      <w:proofErr w:type="spellStart"/>
+      <w:r>
+        <w:rPr>
+          <w:sz w:val="18"/>
+          <w:szCs w:val="18"/>
+        </w:rPr>
+        <w:t>ga</w:t>
+      </w:r>
+      <w:proofErr w:type="spellEnd"/>
+      <w:r>
+        <w:rPr>
+          <w:sz w:val="18"/>
+          <w:szCs w:val="18"/>
+        </w:rPr>
+        <w:t xml:space="preserve"> = </w:t>
+      </w:r>
+      <w:proofErr w:type="spellStart"/>
+      <w:r>
+        <w:rPr>
+          <w:sz w:val="18"/>
+          <w:szCs w:val="18"/>
+        </w:rPr>
+        <w:t>document.createElement</w:t>
+      </w:r>
+      <w:proofErr w:type="spellEnd"/>
+      <w:r>
+        <w:rPr>
+          <w:sz w:val="18"/>
+          <w:szCs w:val="18"/>
+        </w:rPr>
+        <w:t xml:space="preserve">('script'); </w:t>
+      </w:r>
+      <w:proofErr w:type="spellStart"/>
+      <w:r>
+        <w:rPr>
+          <w:sz w:val="18"/>
+          <w:szCs w:val="18"/>
+        </w:rPr>
+        <w:t>ga.type</w:t>
+      </w:r>
+      <w:proofErr w:type="spellEnd"/>
+      <w:r>
+        <w:rPr>
+          <w:sz w:val="18"/>
+          <w:szCs w:val="18"/>
+        </w:rPr>
+        <w:t xml:space="preserve"> = 'text/</w:t>
+      </w:r>
+      <w:proofErr w:type="spellStart"/>
+      <w:r>
+        <w:rPr>
+          <w:sz w:val="18"/>
+          <w:szCs w:val="18"/>
+        </w:rPr>
+        <w:t>javascript</w:t>
+      </w:r>
+      <w:proofErr w:type="spellEnd"/>
+      <w:r>
+        <w:rPr>
+          <w:sz w:val="18"/>
+          <w:szCs w:val="18"/>
+        </w:rPr>
+        <w:t xml:space="preserve">'; </w:t>
+      </w:r>
+      <w:proofErr w:type="spellStart"/>
+      <w:r>
+        <w:rPr>
+          <w:sz w:val="18"/>
+          <w:szCs w:val="18"/>
+        </w:rPr>
+        <w:t>ga.async</w:t>
+      </w:r>
+      <w:proofErr w:type="spellEnd"/>
+      <w:r>
+        <w:rPr>
+          <w:sz w:val="18"/>
+          <w:szCs w:val="18"/>
+        </w:rPr>
+        <w:t xml:space="preserve"> = true;</w:t>
+      </w:r>
+    </w:p>
+    <w:p>
+      <w:pPr>
+        <w:jc w:val="both"/>
+        <w:rPr>
+          <w:sz w:val="18"/>
+          <w:szCs w:val="18"/>
+        </w:rPr>
+      </w:pPr>
+      <w:r>
+        <w:rPr>
+          <w:sz w:val="18"/>
+          <w:szCs w:val="18"/>
+        </w:rPr>
+        <w:t xml:space="preserve">    ga.src = ('https:' == </w:t>
+      </w:r>
+      <w:proofErr w:type="spellStart"/>
+      <w:proofErr w:type="gramStart"/>
+      <w:r>
+        <w:rPr>
+          <w:sz w:val="18"/>
+          <w:szCs w:val="18"/>
+        </w:rPr>
+        <w:t>document.location.protocol</w:t>
+      </w:r>
+      <w:proofErr w:type="spellEnd"/>
+      <w:r>
+        <w:rPr>
+          <w:sz w:val="18"/>
+          <w:szCs w:val="18"/>
+        </w:rPr>
+        <w:t xml:space="preserve"> ?</w:t>
+      </w:r>
+      <w:proofErr w:type="gramEnd"/>
+      <w:r>
+        <w:rPr>
+          <w:sz w:val="18"/>
+          <w:szCs w:val="18"/>
+        </w:rPr>
+        <w:t xml:space="preserve"> 'https</w:t>
+      </w:r>
+      <w:proofErr w:type="gramStart"/>
+      <w:r>
+        <w:rPr>
+          <w:sz w:val="18"/>
+          <w:szCs w:val="18"/>
+        </w:rPr>
+        <w:t>:/</w:t>
+      </w:r>
+      <w:proofErr w:type="gramEnd"/>
+      <w:r>
+        <w:rPr>
+          <w:sz w:val="18"/>
+          <w:szCs w:val="18"/>
+        </w:rPr>
+        <w:t>/ssl' : 'http://www') + '.google-analytics.com/ga.js';</w:t>
+      </w:r>
+    </w:p>
+    <w:p>
+      <w:pPr>
+        <w:jc w:val="both"/>
+        <w:rPr>
+          <w:sz w:val="18"/>
+          <w:szCs w:val="18"/>
+        </w:rPr>
+      </w:pPr>
+      <w:r>
+        <w:rPr>
+          <w:sz w:val="18"/>
+          <w:szCs w:val="18"/>
+        </w:rPr>
+        <w:t xml:space="preserve">    </w:t>
+      </w:r>
+      <w:proofErr w:type="spellStart"/>
+      <w:proofErr w:type="gramStart"/>
+      <w:r>
+        <w:rPr>
+          <w:sz w:val="18"/>
+          <w:szCs w:val="18"/>
+        </w:rPr>
+        <w:t>var</w:t>
+      </w:r>
+      <w:proofErr w:type="spellEnd"/>
+      <w:proofErr w:type="gramEnd"/>
+      <w:r>
+        <w:rPr>
+          <w:sz w:val="18"/>
+          <w:szCs w:val="18"/>
+        </w:rPr>
+        <w:t xml:space="preserve"> s = </w:t>
+      </w:r>
+      <w:proofErr w:type="spellStart"/>
+      <w:r>
+        <w:rPr>
+          <w:sz w:val="18"/>
+          <w:szCs w:val="18"/>
+        </w:rPr>
+        <w:t>document.getElementsByTagName</w:t>
+      </w:r>
+      <w:proofErr w:type="spellEnd"/>
+      <w:r>
+        <w:rPr>
+          <w:sz w:val="18"/>
+          <w:szCs w:val="18"/>
+        </w:rPr>
+        <w:t xml:space="preserve">('script')[0]; </w:t>
+      </w:r>
+      <w:proofErr w:type="spellStart"/>
+      <w:r>
+        <w:rPr>
+          <w:sz w:val="18"/>
+          <w:szCs w:val="18"/>
+        </w:rPr>
+        <w:t>s.parentNode.insertBefore</w:t>
+      </w:r>
+      <w:proofErr w:type="spellEnd"/>
+      <w:r>
+        <w:rPr>
+          <w:sz w:val="18"/>
+          <w:szCs w:val="18"/>
+        </w:rPr>
+        <w:t>(</w:t>
+      </w:r>
+      <w:proofErr w:type="spellStart"/>
+      <w:r>
+        <w:rPr>
+          <w:sz w:val="18"/>
+          <w:szCs w:val="18"/>
+        </w:rPr>
+        <w:t>ga</w:t>
+      </w:r>
+      <w:proofErr w:type="spellEnd"/>
+      <w:r>
+        <w:rPr>
+          <w:sz w:val="18"/>
+          <w:szCs w:val="18"/>
+        </w:rPr>
+        <w:t>, s);</w:t>
+      </w:r>
+    </w:p>
+    <w:p>
+      <w:pPr>
+        <w:jc w:val="both"/>
+        <w:rPr>
+          <w:sz w:val="18"/>
+          <w:szCs w:val="18"/>
+        </w:rPr>
+      </w:pPr>
+      <w:r>
+        <w:rPr>
+          <w:sz w:val="18"/>
+          <w:szCs w:val="18"/>
+        </w:rPr>
+        <w:t xml:space="preserve">  })();</w:t>
+      </w:r>
+    </w:p>
+    <w:p>
+      <w:pPr>
+        <w:pStyle w:val="ListParagraph"/>
+        <w:ind w:left="360"/>
+        <w:jc w:val="both"/>
+        <w:rPr>
+          <w:rFonts w:cs="Times New Roman"/>
+          <w:sz w:val="16"/>
+          <w:szCs w:val="28"/>
+        </w:rPr>
+      </w:pPr>
+      <w:r>
+        <w:rPr>
+          <w:sz w:val="18"/>
+          <w:szCs w:val="18"/>
+        </w:rPr>
+        <w:t>&lt;/script&gt;</w:t>
       </w:r>
     </w:p>
     <w:p>
@@ -2222,6 +2738,7 @@
           <w:sz w:val="24"/>
           <w:szCs w:val="28"/>
         </w:rPr>
+        <w:lastRenderedPageBreak/>
         <w:t xml:space="preserve">Extract this file and activate the </w:t>
       </w:r>
       <w:r>
@@ -3317,6 +3834,109 @@
       <w:ind w:left="720"/>
       <w:contextualSpacing/>
     </w:pPr>
+  </w:style>
+  <w:style w:type="table" w:customStyle="1" w:styleId="LightShading1">
+    <w:name w:val="Light Shading1"/>
+    <w:basedOn w:val="TableNormal"/>
+    <w:uiPriority w:val="60"/>
+    <w:rsid w:val="00E639FE"/>
+    <w:pPr>
+      <w:spacing w:after="0" w:line="240" w:lineRule="auto"/>
+    </w:pPr>
+    <w:rPr>
+      <w:color w:val="000000" w:themeColor="text1" w:themeShade="BF"/>
+    </w:rPr>
+    <w:tblPr>
+      <w:tblStyleRowBandSize w:val="1"/>
+      <w:tblStyleColBandSize w:val="1"/>
+      <w:tblInd w:w="0" w:type="dxa"/>
+      <w:tblBorders>
+        <w:top w:val="single" w:sz="8" w:space="0" w:color="000000" w:themeColor="text1"/>
+        <w:bottom w:val="single" w:sz="8" w:space="0" w:color="000000" w:themeColor="text1"/>
+      </w:tblBorders>
+      <w:tblCellMar>
+        <w:top w:w="0" w:type="dxa"/>
+        <w:left w:w="108" w:type="dxa"/>
+        <w:bottom w:w="0" w:type="dxa"/>
+        <w:right w:w="108" w:type="dxa"/>
+      </w:tblCellMar>
+    </w:tblPr>
+    <w:tblStylePr w:type="firstRow">
+      <w:pPr>
+        <w:spacing w:before="0" w:after="0" w:line="240" w:lineRule="auto"/>
+      </w:pPr>
+      <w:rPr>
+        <w:b/>
+        <w:bCs/>
+      </w:rPr>
+      <w:tblPr/>
+      <w:tcPr>
+        <w:tcBorders>
+          <w:top w:val="single" w:sz="8" w:space="0" w:color="000000" w:themeColor="text1"/>
+          <w:left w:val="nil"/>
+          <w:bottom w:val="single" w:sz="8" w:space="0" w:color="000000" w:themeColor="text1"/>
+          <w:right w:val="nil"/>
+          <w:insideH w:val="nil"/>
+          <w:insideV w:val="nil"/>
+        </w:tcBorders>
+      </w:tcPr>
+    </w:tblStylePr>
+    <w:tblStylePr w:type="lastRow">
+      <w:pPr>
+        <w:spacing w:before="0" w:after="0" w:line="240" w:lineRule="auto"/>
+      </w:pPr>
+      <w:rPr>
+        <w:b/>
+        <w:bCs/>
+      </w:rPr>
+      <w:tblPr/>
+      <w:tcPr>
+        <w:tcBorders>
+          <w:top w:val="single" w:sz="8" w:space="0" w:color="000000" w:themeColor="text1"/>
+          <w:left w:val="nil"/>
+          <w:bottom w:val="single" w:sz="8" w:space="0" w:color="000000" w:themeColor="text1"/>
+          <w:right w:val="nil"/>
+          <w:insideH w:val="nil"/>
+          <w:insideV w:val="nil"/>
+        </w:tcBorders>
+      </w:tcPr>
+    </w:tblStylePr>
+    <w:tblStylePr w:type="firstCol">
+      <w:rPr>
+        <w:b/>
+        <w:bCs/>
+      </w:rPr>
+    </w:tblStylePr>
+    <w:tblStylePr w:type="lastCol">
+      <w:rPr>
+        <w:b/>
+        <w:bCs/>
+      </w:rPr>
+    </w:tblStylePr>
+    <w:tblStylePr w:type="band1Vert">
+      <w:tblPr/>
+      <w:tcPr>
+        <w:tcBorders>
+          <w:left w:val="nil"/>
+          <w:right w:val="nil"/>
+          <w:insideH w:val="nil"/>
+          <w:insideV w:val="nil"/>
+        </w:tcBorders>
+        <w:shd w:val="clear" w:color="auto" w:fill="C0C0C0" w:themeFill="text1" w:themeFillTint="3F"/>
+      </w:tcPr>
+    </w:tblStylePr>
+    <w:tblStylePr w:type="band1Horz">
+      <w:tblPr/>
+      <w:tcPr>
+        <w:tcBorders>
+          <w:left w:val="nil"/>
+          <w:right w:val="nil"/>
+          <w:insideH w:val="nil"/>
+          <w:insideV w:val="nil"/>
+        </w:tcBorders>
+        <w:shd w:val="clear" w:color="auto" w:fill="C0C0C0" w:themeFill="text1" w:themeFillTint="3F"/>
+      </w:tcPr>
+    </w:tblStylePr>
   </w:style>
 </w:styles>
 </file>

</xml_diff>